<commit_message>
Updated document with sample login credentials
</commit_message>
<xml_diff>
--- a/MicroServicesDeploymentToOpenshift.docx
+++ b/MicroServicesDeploymentToOpenshift.docx
@@ -20,17 +20,7 @@
           <w:szCs w:val="21"/>
           <w:shd w:val="clear" w:color="auto" w:fill="FFFFFF"/>
         </w:rPr>
-        <w:t>1.</w:t>
-      </w:r>
-      <w:r>
-        <w:rPr>
-          <w:rFonts w:ascii="Trebuchet MS" w:hAnsi="Trebuchet MS"/>
-          <w:color w:val="24243B"/>
-          <w:sz w:val="21"/>
-          <w:szCs w:val="21"/>
-          <w:shd w:val="clear" w:color="auto" w:fill="FFFFFF"/>
-        </w:rPr>
-        <w:t>OpenShift is a Kubernetes-based platform with added functions</w:t>
+        <w:t>1.OpenShift is a Kubernetes-based platform with added functions</w:t>
       </w:r>
     </w:p>
     <w:p>
@@ -57,7 +47,6 @@
         </w:rPr>
         <w:t> </w:t>
       </w:r>
-      <w:bookmarkStart w:id="0" w:name="_GoBack"/>
       <w:r>
         <w:rPr>
           <w:rFonts w:ascii="Arial Narrow" w:eastAsia="Times New Roman" w:hAnsi="Arial Narrow" w:cs="Times New Roman"/>
@@ -69,7 +58,6 @@
         </w:rPr>
         <w:t>prerequisites</w:t>
       </w:r>
-      <w:bookmarkEnd w:id="0"/>
     </w:p>
     <w:p>
       <w:pPr>
@@ -458,6 +446,115 @@
     </w:p>
     <w:p>
       <w:pPr>
+        <w:pStyle w:val="HTMLPreformatted"/>
+        <w:shd w:val="clear" w:color="auto" w:fill="F4F4F4"/>
+        <w:wordWrap w:val="0"/>
+        <w:spacing w:after="150"/>
+        <w:rPr>
+          <w:rFonts w:ascii="Consolas" w:hAnsi="Consolas"/>
+          <w:b/>
+          <w:bCs/>
+          <w:i/>
+          <w:iCs/>
+          <w:color w:val="5E6B8D"/>
+        </w:rPr>
+      </w:pPr>
+    </w:p>
+    <w:p>
+      <w:pPr>
+        <w:pStyle w:val="HTMLPreformatted"/>
+        <w:shd w:val="clear" w:color="auto" w:fill="F4F4F4"/>
+        <w:wordWrap w:val="0"/>
+        <w:spacing w:after="150"/>
+        <w:rPr>
+          <w:rFonts w:ascii="Trebuchet MS" w:eastAsiaTheme="minorHAnsi" w:hAnsi="Trebuchet MS" w:cstheme="minorBidi"/>
+          <w:color w:val="24243B"/>
+          <w:sz w:val="21"/>
+          <w:szCs w:val="21"/>
+          <w:shd w:val="clear" w:color="auto" w:fill="FFFFFF"/>
+        </w:rPr>
+      </w:pPr>
+    </w:p>
+    <w:p>
+      <w:pPr>
+        <w:pStyle w:val="HTMLPreformatted"/>
+        <w:shd w:val="clear" w:color="auto" w:fill="F4F4F4"/>
+        <w:wordWrap w:val="0"/>
+        <w:spacing w:after="150"/>
+        <w:rPr>
+          <w:rFonts w:ascii="Trebuchet MS" w:eastAsiaTheme="minorHAnsi" w:hAnsi="Trebuchet MS" w:cstheme="minorBidi"/>
+          <w:color w:val="24243B"/>
+          <w:sz w:val="21"/>
+          <w:szCs w:val="21"/>
+          <w:shd w:val="clear" w:color="auto" w:fill="FFFFFF"/>
+        </w:rPr>
+      </w:pPr>
+      <w:r>
+        <w:rPr>
+          <w:rFonts w:ascii="Trebuchet MS" w:eastAsiaTheme="minorHAnsi" w:hAnsi="Trebuchet MS" w:cstheme="minorBidi"/>
+          <w:color w:val="24243B"/>
+          <w:sz w:val="21"/>
+          <w:szCs w:val="21"/>
+          <w:shd w:val="clear" w:color="auto" w:fill="FFFFFF"/>
+        </w:rPr>
+        <w:t>EX:</w:t>
+      </w:r>
+    </w:p>
+    <w:p>
+      <w:pPr>
+        <w:pStyle w:val="HTMLPreformatted"/>
+        <w:shd w:val="clear" w:color="auto" w:fill="F4F4F4"/>
+        <w:wordWrap w:val="0"/>
+        <w:spacing w:after="150"/>
+        <w:rPr>
+          <w:rFonts w:ascii="Trebuchet MS" w:eastAsiaTheme="minorHAnsi" w:hAnsi="Trebuchet MS" w:cstheme="minorBidi"/>
+          <w:b/>
+          <w:bCs/>
+          <w:color w:val="24243B"/>
+          <w:sz w:val="21"/>
+          <w:szCs w:val="21"/>
+          <w:shd w:val="clear" w:color="auto" w:fill="FFFFFF"/>
+        </w:rPr>
+      </w:pPr>
+      <w:r>
+        <w:rPr>
+          <w:rFonts w:ascii="Trebuchet MS" w:eastAsiaTheme="minorHAnsi" w:hAnsi="Trebuchet MS" w:cstheme="minorBidi"/>
+          <w:color w:val="24243B"/>
+          <w:sz w:val="21"/>
+          <w:szCs w:val="21"/>
+          <w:shd w:val="clear" w:color="auto" w:fill="FFFFFF"/>
+        </w:rPr>
+        <w:t xml:space="preserve"> </w:t>
+      </w:r>
+      <w:proofErr w:type="spellStart"/>
+      <w:r>
+        <w:rPr>
+          <w:rFonts w:ascii="Trebuchet MS" w:eastAsiaTheme="minorHAnsi" w:hAnsi="Trebuchet MS" w:cstheme="minorBidi"/>
+          <w:b/>
+          <w:bCs/>
+          <w:color w:val="24243B"/>
+          <w:sz w:val="21"/>
+          <w:szCs w:val="21"/>
+          <w:shd w:val="clear" w:color="auto" w:fill="FFFFFF"/>
+        </w:rPr>
+        <w:t>oc</w:t>
+      </w:r>
+      <w:proofErr w:type="spellEnd"/>
+      <w:r>
+        <w:rPr>
+          <w:rFonts w:ascii="Trebuchet MS" w:eastAsiaTheme="minorHAnsi" w:hAnsi="Trebuchet MS" w:cstheme="minorBidi"/>
+          <w:b/>
+          <w:bCs/>
+          <w:color w:val="24243B"/>
+          <w:sz w:val="21"/>
+          <w:szCs w:val="21"/>
+          <w:shd w:val="clear" w:color="auto" w:fill="FFFFFF"/>
+        </w:rPr>
+        <w:t xml:space="preserve"> login --token=w3GIzoPTp3Z1aHgYkPsmuNfvRHM5QkTGvAfWr6vM25Y --server=https://api.us-east-2.starter.openshift-online.com:6443</w:t>
+      </w:r>
+    </w:p>
+    <w:p>
+      <w:pPr>
         <w:rPr>
           <w:rFonts w:ascii="Trebuchet MS" w:hAnsi="Trebuchet MS"/>
           <w:color w:val="24243B"/>
@@ -536,6 +633,8 @@
           <w:shd w:val="clear" w:color="auto" w:fill="FFFFFF"/>
         </w:rPr>
       </w:pPr>
+      <w:bookmarkStart w:id="0" w:name="_GoBack"/>
+      <w:bookmarkEnd w:id="0"/>
     </w:p>
     <w:p>
       <w:pPr>
@@ -594,92 +693,36 @@
           <w:szCs w:val="21"/>
           <w:shd w:val="clear" w:color="auto" w:fill="FFFFFF"/>
         </w:rPr>
-        <w:t xml:space="preserve">docker build -t </w:t>
-      </w:r>
-      <w:r>
-        <w:rPr>
-          <w:rFonts w:ascii="Trebuchet MS" w:hAnsi="Trebuchet MS"/>
-          <w:b/>
-          <w:bCs/>
-          <w:i/>
-          <w:iCs/>
-          <w:color w:val="24243B"/>
-          <w:sz w:val="21"/>
-          <w:szCs w:val="21"/>
-          <w:shd w:val="clear" w:color="auto" w:fill="FFFFFF"/>
-        </w:rPr>
-        <w:t>[jar-name]</w:t>
-      </w:r>
-      <w:r>
-        <w:rPr>
-          <w:rFonts w:ascii="Trebuchet MS" w:hAnsi="Trebuchet MS"/>
-          <w:b/>
-          <w:bCs/>
-          <w:i/>
-          <w:iCs/>
-          <w:color w:val="24243B"/>
-          <w:sz w:val="21"/>
-          <w:szCs w:val="21"/>
-          <w:shd w:val="clear" w:color="auto" w:fill="FFFFFF"/>
-        </w:rPr>
-        <w:t xml:space="preserve"> system/.</w:t>
-      </w:r>
-    </w:p>
-    <w:p>
-      <w:pPr>
-        <w:rPr>
-          <w:rFonts w:ascii="Trebuchet MS" w:hAnsi="Trebuchet MS"/>
-          <w:b/>
-          <w:bCs/>
-          <w:i/>
-          <w:iCs/>
-          <w:color w:val="24243B"/>
-          <w:sz w:val="21"/>
-          <w:szCs w:val="21"/>
-          <w:shd w:val="clear" w:color="auto" w:fill="FFFFFF"/>
-        </w:rPr>
-      </w:pPr>
-      <w:r>
-        <w:rPr>
-          <w:rFonts w:ascii="Trebuchet MS" w:hAnsi="Trebuchet MS"/>
-          <w:b/>
-          <w:bCs/>
-          <w:i/>
-          <w:iCs/>
-          <w:color w:val="24243B"/>
-          <w:sz w:val="21"/>
-          <w:szCs w:val="21"/>
-          <w:shd w:val="clear" w:color="auto" w:fill="FFFFFF"/>
-        </w:rPr>
-        <w:t xml:space="preserve">docker build -t </w:t>
-      </w:r>
-      <w:r>
-        <w:rPr>
-          <w:rFonts w:ascii="Trebuchet MS" w:hAnsi="Trebuchet MS"/>
-          <w:b/>
-          <w:bCs/>
-          <w:i/>
-          <w:iCs/>
-          <w:color w:val="24243B"/>
-          <w:sz w:val="21"/>
-          <w:szCs w:val="21"/>
-          <w:shd w:val="clear" w:color="auto" w:fill="FFFFFF"/>
-        </w:rPr>
-        <w:t>[jar-name]</w:t>
-      </w:r>
-      <w:r>
-        <w:rPr>
-          <w:rFonts w:ascii="Trebuchet MS" w:hAnsi="Trebuchet MS"/>
-          <w:b/>
-          <w:bCs/>
-          <w:i/>
-          <w:iCs/>
-          <w:color w:val="24243B"/>
-          <w:sz w:val="21"/>
-          <w:szCs w:val="21"/>
-          <w:shd w:val="clear" w:color="auto" w:fill="FFFFFF"/>
-        </w:rPr>
-        <w:t xml:space="preserve"> inventory/.</w:t>
+        <w:t>docker build -t [jar-name] system/.</w:t>
+      </w:r>
+    </w:p>
+    <w:p>
+      <w:pPr>
+        <w:rPr>
+          <w:rFonts w:ascii="Trebuchet MS" w:hAnsi="Trebuchet MS"/>
+          <w:b/>
+          <w:bCs/>
+          <w:i/>
+          <w:iCs/>
+          <w:color w:val="24243B"/>
+          <w:sz w:val="21"/>
+          <w:szCs w:val="21"/>
+          <w:shd w:val="clear" w:color="auto" w:fill="FFFFFF"/>
+        </w:rPr>
+      </w:pPr>
+      <w:r>
+        <w:rPr>
+          <w:rFonts w:ascii="Trebuchet MS" w:hAnsi="Trebuchet MS"/>
+          <w:b/>
+          <w:bCs/>
+          <w:i/>
+          <w:iCs/>
+          <w:color w:val="24243B"/>
+          <w:sz w:val="21"/>
+          <w:szCs w:val="21"/>
+          <w:shd w:val="clear" w:color="auto" w:fill="FFFFFF"/>
+        </w:rPr>
+        <w:t>docker build -t [jar-name] inventory/.</w:t>
       </w:r>
     </w:p>
     <w:p>
@@ -924,6 +967,7 @@
           <w:szCs w:val="21"/>
           <w:shd w:val="clear" w:color="auto" w:fill="FFFFFF"/>
         </w:rPr>
+        <w:lastRenderedPageBreak/>
         <w:t>In order to run the microservices on the cluster, you need to push the microservice images into a container image registry.</w:t>
       </w:r>
     </w:p>
@@ -1026,48 +1070,7 @@
           <w:szCs w:val="21"/>
           <w:shd w:val="clear" w:color="auto" w:fill="FFFFFF"/>
         </w:rPr>
-        <w:lastRenderedPageBreak/>
-        <w:t>You can store your Docker credentials in a custom external credential store, which is more secure than using a Docker configuration file</w:t>
-      </w:r>
-      <w:r>
-        <w:rPr>
-          <w:rFonts w:ascii="Trebuchet MS" w:hAnsi="Trebuchet MS"/>
-          <w:color w:val="24243B"/>
-          <w:sz w:val="21"/>
-          <w:szCs w:val="21"/>
-          <w:shd w:val="clear" w:color="auto" w:fill="FFFFFF"/>
-        </w:rPr>
-        <w:t xml:space="preserve">. </w:t>
-      </w:r>
-      <w:r>
-        <w:rPr>
-          <w:rFonts w:ascii="Trebuchet MS" w:hAnsi="Trebuchet MS"/>
-          <w:color w:val="24243B"/>
-          <w:sz w:val="21"/>
-          <w:szCs w:val="21"/>
-          <w:shd w:val="clear" w:color="auto" w:fill="FFFFFF"/>
-        </w:rPr>
-        <w:t> </w:t>
-      </w:r>
-      <w:r>
-        <w:rPr>
-          <w:rFonts w:ascii="Trebuchet MS" w:hAnsi="Trebuchet MS"/>
-          <w:color w:val="24243B"/>
-          <w:sz w:val="21"/>
-          <w:szCs w:val="21"/>
-          <w:shd w:val="clear" w:color="auto" w:fill="FFFFFF"/>
-        </w:rPr>
-        <w:t>I</w:t>
-      </w:r>
-      <w:r>
-        <w:rPr>
-          <w:rFonts w:ascii="Trebuchet MS" w:hAnsi="Trebuchet MS"/>
-          <w:color w:val="24243B"/>
-          <w:sz w:val="21"/>
-          <w:szCs w:val="21"/>
-          <w:shd w:val="clear" w:color="auto" w:fill="FFFFFF"/>
-        </w:rPr>
-        <w:t>f you are unsure where your credentials are stored, use the following command:</w:t>
+        <w:t>You can store your Docker credentials in a custom external credential store, which is more secure than using a Docker configuration file.  If you are unsure where your credentials are stored, use the following command:</w:t>
       </w:r>
     </w:p>
     <w:p>
@@ -2110,6 +2113,7 @@
           <w:szCs w:val="21"/>
           <w:shd w:val="clear" w:color="auto" w:fill="FFFFFF"/>
         </w:rPr>
+        <w:lastRenderedPageBreak/>
         <w:t>oc</w:t>
       </w:r>
       <w:proofErr w:type="spellEnd"/>
@@ -2575,17 +2579,7 @@
           <w:szCs w:val="21"/>
           <w:shd w:val="clear" w:color="auto" w:fill="FFFFFF"/>
         </w:rPr>
-        <w:t>Kubernetes objects can be configured in a YAML file that contains a description of all your deployments, services, or any other objects that you want to deploy. All objects can also be deleted from the cluster by using the same YAML file that you used to deploy them</w:t>
-      </w:r>
-      <w:r>
-        <w:rPr>
-          <w:rFonts w:ascii="Trebuchet MS" w:hAnsi="Trebuchet MS"/>
-          <w:color w:val="24243B"/>
-          <w:sz w:val="21"/>
-          <w:szCs w:val="21"/>
-          <w:shd w:val="clear" w:color="auto" w:fill="FFFFFF"/>
-        </w:rPr>
-        <w:t>.</w:t>
+        <w:t>Kubernetes objects can be configured in a YAML file that contains a description of all your deployments, services, or any other objects that you want to deploy. All objects can also be deleted from the cluster by using the same YAML file that you used to deploy them.</w:t>
       </w:r>
     </w:p>
     <w:p>
@@ -2948,6 +2942,7 @@
           <w:szCs w:val="21"/>
           <w:shd w:val="clear" w:color="auto" w:fill="FFFFFF"/>
         </w:rPr>
+        <w:lastRenderedPageBreak/>
         <w:t>They can also be found in the web console by following the </w:t>
       </w:r>
       <w:r>
@@ -3099,7 +3094,6 @@
           <w:szCs w:val="21"/>
           <w:shd w:val="clear" w:color="auto" w:fill="FFFFFF"/>
         </w:rPr>
-        <w:lastRenderedPageBreak/>
         <w:t>oc</w:t>
       </w:r>
       <w:proofErr w:type="spellEnd"/>

</xml_diff>